<commit_message>
Implemented CostSensitiveID3.py, Updated doc with Q4
</commit_message>
<xml_diff>
--- a/HW3_Dry.docx
+++ b/HW3_Dry.docx
@@ -58,7 +58,6 @@
           <w:sz w:val="24"/>
           <w:szCs w:val="24"/>
           <w:u w:val="single"/>
-          <w:rtl/>
         </w:rPr>
       </w:pPr>
       <w:r>
@@ -77,7 +76,1136 @@
     <w:p>
       <w:pPr>
         <w:rPr>
-          <w:rFonts w:hint="cs"/>
+          <w:rtl/>
+        </w:rPr>
+      </w:pPr>
+      <w:r>
+        <w:rPr>
+          <w:rFonts w:hint="cs"/>
+          <w:rtl/>
+        </w:rPr>
+        <w:t>להלן צילום מסך של תוצאת הדיוק</w:t>
+      </w:r>
+      <w:r>
+        <w:rPr>
+          <w:rFonts w:hint="cs"/>
+          <w:rtl/>
+        </w:rPr>
+        <w:t xml:space="preserve"> (התוצאה היא </w:t>
+      </w:r>
+      <w:r>
+        <w:t>0.9469</w:t>
+      </w:r>
+      <w:r>
+        <w:rPr>
+          <w:rFonts w:hint="cs"/>
+          <w:rtl/>
+        </w:rPr>
+        <w:t>~</w:t>
+      </w:r>
+      <w:r>
+        <w:rPr>
+          <w:rFonts w:hint="cs"/>
+          <w:rtl/>
+        </w:rPr>
+        <w:t>)</w:t>
+      </w:r>
+      <w:r>
+        <w:rPr>
+          <w:rFonts w:hint="cs"/>
+          <w:rtl/>
+        </w:rPr>
+        <w:t>:</w:t>
+      </w:r>
+    </w:p>
+    <w:p>
+      <w:pPr>
+        <w:rPr>
+          <w:rFonts w:cs="Arial"/>
+          <w:rtl/>
+        </w:rPr>
+      </w:pPr>
+      <w:r>
+        <w:rPr>
+          <w:rFonts w:cs="Arial"/>
+          <w:noProof/>
+          <w:rtl/>
+        </w:rPr>
+        <w:drawing>
+          <wp:inline distT="0" distB="0" distL="0" distR="0" wp14:anchorId="36536B36" wp14:editId="0B088E34">
+            <wp:extent cx="5274310" cy="2810510"/>
+            <wp:effectExtent l="0" t="0" r="2540" b="8890"/>
+            <wp:docPr id="1" name="תמונה 1"/>
+            <wp:cNvGraphicFramePr>
+              <a:graphicFrameLocks xmlns:a="http://schemas.openxmlformats.org/drawingml/2006/main" noChangeAspect="1"/>
+            </wp:cNvGraphicFramePr>
+            <a:graphic xmlns:a="http://schemas.openxmlformats.org/drawingml/2006/main">
+              <a:graphicData uri="http://schemas.openxmlformats.org/drawingml/2006/picture">
+                <pic:pic xmlns:pic="http://schemas.openxmlformats.org/drawingml/2006/picture">
+                  <pic:nvPicPr>
+                    <pic:cNvPr id="1" name=""/>
+                    <pic:cNvPicPr/>
+                  </pic:nvPicPr>
+                  <pic:blipFill>
+                    <a:blip r:embed="rId5"/>
+                    <a:stretch>
+                      <a:fillRect/>
+                    </a:stretch>
+                  </pic:blipFill>
+                  <pic:spPr>
+                    <a:xfrm>
+                      <a:off x="0" y="0"/>
+                      <a:ext cx="5274310" cy="2810510"/>
+                    </a:xfrm>
+                    <a:prstGeom prst="rect">
+                      <a:avLst/>
+                    </a:prstGeom>
+                  </pic:spPr>
+                </pic:pic>
+              </a:graphicData>
+            </a:graphic>
+          </wp:inline>
+        </w:drawing>
+      </w:r>
+    </w:p>
+    <w:p>
+      <w:pPr>
+        <w:rPr>
+          <w:rtl/>
+        </w:rPr>
+      </w:pPr>
+    </w:p>
+    <w:p>
+      <w:pPr>
+        <w:rPr>
+          <w:b/>
+          <w:bCs/>
+          <w:sz w:val="24"/>
+          <w:szCs w:val="24"/>
+          <w:u w:val="single"/>
+          <w:rtl/>
+        </w:rPr>
+      </w:pPr>
+      <w:r>
+        <w:rPr>
+          <w:rFonts w:hint="cs"/>
+          <w:b/>
+          <w:bCs/>
+          <w:sz w:val="24"/>
+          <w:szCs w:val="24"/>
+          <w:u w:val="single"/>
+          <w:rtl/>
+        </w:rPr>
+        <w:t>שאלה 2</w:t>
+      </w:r>
+    </w:p>
+    <w:p>
+      <w:pPr>
+        <w:rPr>
+          <w:rtl/>
+        </w:rPr>
+      </w:pPr>
+      <w:r>
+        <w:rPr>
+          <w:rFonts w:hint="cs"/>
+          <w:rtl/>
+        </w:rPr>
+        <w:t>(להשלים)</w:t>
+      </w:r>
+    </w:p>
+    <w:p>
+      <w:pPr>
+        <w:rPr>
+          <w:rtl/>
+        </w:rPr>
+      </w:pPr>
+    </w:p>
+    <w:p>
+      <w:pPr>
+        <w:rPr>
+          <w:b/>
+          <w:bCs/>
+          <w:sz w:val="24"/>
+          <w:szCs w:val="24"/>
+          <w:u w:val="single"/>
+          <w:rtl/>
+        </w:rPr>
+      </w:pPr>
+      <w:r>
+        <w:rPr>
+          <w:rFonts w:hint="cs"/>
+          <w:b/>
+          <w:bCs/>
+          <w:sz w:val="24"/>
+          <w:szCs w:val="24"/>
+          <w:u w:val="single"/>
+          <w:rtl/>
+        </w:rPr>
+        <w:t>שאלה 3</w:t>
+      </w:r>
+    </w:p>
+    <w:p>
+      <w:pPr>
+        <w:pStyle w:val="a3"/>
+        <w:numPr>
+          <w:ilvl w:val="0"/>
+          <w:numId w:val="5"/>
+        </w:numPr>
+        <w:ind w:left="368"/>
+      </w:pPr>
+      <w:r>
+        <w:rPr>
+          <w:rFonts w:hint="cs"/>
+          <w:rtl/>
+        </w:rPr>
+        <w:t>הגיזום באופן כללי נועד כדי להקטין את העצים, בין אם זה לפני או אחרי בנייתם, במטרה להחליש את אפקט התאמת היתר (</w:t>
+      </w:r>
+      <w:r>
+        <w:t>overfitting</w:t>
+      </w:r>
+      <w:r>
+        <w:rPr>
+          <w:rFonts w:hint="cs"/>
+          <w:rtl/>
+        </w:rPr>
+        <w:t xml:space="preserve">), </w:t>
+      </w:r>
+      <w:r>
+        <w:rPr>
+          <w:rFonts w:hint="cs"/>
+          <w:rtl/>
+        </w:rPr>
+        <w:t>שזו תופעה שאנו מנסים למנוע באופן זה</w:t>
+      </w:r>
+      <w:r>
+        <w:rPr>
+          <w:rFonts w:hint="cs"/>
+          <w:rtl/>
+        </w:rPr>
+        <w:t xml:space="preserve"> </w:t>
+      </w:r>
+      <w:r>
+        <w:rPr>
+          <w:rFonts w:hint="cs"/>
+          <w:rtl/>
+        </w:rPr>
+        <w:t>ש</w:t>
+      </w:r>
+      <w:r>
+        <w:rPr>
+          <w:rFonts w:hint="cs"/>
+          <w:rtl/>
+        </w:rPr>
+        <w:t xml:space="preserve">נשאף </w:t>
+      </w:r>
+      <w:r>
+        <w:rPr>
+          <w:rFonts w:hint="cs"/>
+          <w:rtl/>
+        </w:rPr>
+        <w:t>להגדיל את שגיאת האימון ב</w:t>
+      </w:r>
+      <w:r>
+        <w:rPr>
+          <w:rFonts w:hint="cs"/>
+          <w:rtl/>
+        </w:rPr>
+        <w:t xml:space="preserve">שביל </w:t>
+      </w:r>
+      <w:r>
+        <w:rPr>
+          <w:rFonts w:hint="cs"/>
+          <w:rtl/>
+        </w:rPr>
+        <w:t>לה</w:t>
+      </w:r>
+      <w:r>
+        <w:rPr>
+          <w:rFonts w:hint="cs"/>
+          <w:rtl/>
+        </w:rPr>
+        <w:t>קטין</w:t>
+      </w:r>
+      <w:r>
+        <w:rPr>
+          <w:rFonts w:hint="cs"/>
+          <w:rtl/>
+        </w:rPr>
+        <w:t xml:space="preserve"> את שגיאת המבחן.</w:t>
+      </w:r>
+    </w:p>
+    <w:p>
+      <w:pPr>
+        <w:pStyle w:val="a3"/>
+        <w:ind w:left="368"/>
+      </w:pPr>
+    </w:p>
+    <w:p>
+      <w:pPr>
+        <w:pStyle w:val="a3"/>
+        <w:numPr>
+          <w:ilvl w:val="0"/>
+          <w:numId w:val="6"/>
+        </w:numPr>
+        <w:ind w:left="368"/>
+      </w:pPr>
+      <w:r>
+        <w:rPr>
+          <w:rFonts w:hint="cs"/>
+          <w:rtl/>
+        </w:rPr>
+        <w:t xml:space="preserve">להלן הגרף המציג את השפעת הפרמטר </w:t>
+      </w:r>
+      <w:r>
+        <w:rPr>
+          <w:rFonts w:hint="cs"/>
+        </w:rPr>
+        <w:t>M</w:t>
+      </w:r>
+      <w:r>
+        <w:rPr>
+          <w:rFonts w:hint="cs"/>
+          <w:rtl/>
+        </w:rPr>
+        <w:t xml:space="preserve"> על הדיוק</w:t>
+      </w:r>
+      <w:r>
+        <w:rPr>
+          <w:rFonts w:hint="cs"/>
+          <w:rtl/>
+        </w:rPr>
+        <w:t xml:space="preserve"> עבור </w:t>
+      </w:r>
+      <w:r>
+        <w:t>M=1,2,4,8,16</w:t>
+      </w:r>
+      <w:r>
+        <w:rPr>
+          <w:rFonts w:hint="cs"/>
+          <w:rtl/>
+        </w:rPr>
+        <w:t>:</w:t>
+      </w:r>
+      <w:r>
+        <w:rPr>
+          <w:rtl/>
+        </w:rPr>
+        <w:br/>
+      </w:r>
+      <w:r>
+        <w:rPr>
+          <w:noProof/>
+        </w:rPr>
+        <w:drawing>
+          <wp:inline distT="0" distB="0" distL="0" distR="0" wp14:anchorId="3CC97528" wp14:editId="05BEDF4D">
+            <wp:extent cx="5274310" cy="2542540"/>
+            <wp:effectExtent l="0" t="0" r="2540" b="0"/>
+            <wp:docPr id="2" name="תמונה 2"/>
+            <wp:cNvGraphicFramePr>
+              <a:graphicFrameLocks xmlns:a="http://schemas.openxmlformats.org/drawingml/2006/main" noChangeAspect="1"/>
+            </wp:cNvGraphicFramePr>
+            <a:graphic xmlns:a="http://schemas.openxmlformats.org/drawingml/2006/main">
+              <a:graphicData uri="http://schemas.openxmlformats.org/drawingml/2006/picture">
+                <pic:pic xmlns:pic="http://schemas.openxmlformats.org/drawingml/2006/picture">
+                  <pic:nvPicPr>
+                    <pic:cNvPr id="0" name="Picture 1"/>
+                    <pic:cNvPicPr>
+                      <a:picLocks noChangeAspect="1" noChangeArrowheads="1"/>
+                    </pic:cNvPicPr>
+                  </pic:nvPicPr>
+                  <pic:blipFill>
+                    <a:blip r:embed="rId6" cstate="print">
+                      <a:extLst>
+                        <a:ext uri="{28A0092B-C50C-407E-A947-70E740481C1C}">
+                          <a14:useLocalDpi xmlns:a14="http://schemas.microsoft.com/office/drawing/2010/main" val="0"/>
+                        </a:ext>
+                      </a:extLst>
+                    </a:blip>
+                    <a:srcRect/>
+                    <a:stretch>
+                      <a:fillRect/>
+                    </a:stretch>
+                  </pic:blipFill>
+                  <pic:spPr bwMode="auto">
+                    <a:xfrm>
+                      <a:off x="0" y="0"/>
+                      <a:ext cx="5274310" cy="2542540"/>
+                    </a:xfrm>
+                    <a:prstGeom prst="rect">
+                      <a:avLst/>
+                    </a:prstGeom>
+                    <a:noFill/>
+                    <a:ln>
+                      <a:noFill/>
+                    </a:ln>
+                  </pic:spPr>
+                </pic:pic>
+              </a:graphicData>
+            </a:graphic>
+          </wp:inline>
+        </w:drawing>
+      </w:r>
+    </w:p>
+    <w:p>
+      <w:pPr>
+        <w:ind w:left="368"/>
+        <w:rPr>
+          <w:rtl/>
+        </w:rPr>
+      </w:pPr>
+      <w:r>
+        <w:rPr>
+          <w:rFonts w:hint="cs"/>
+          <w:rtl/>
+        </w:rPr>
+        <w:lastRenderedPageBreak/>
+        <w:t xml:space="preserve">כפי שניתן לראות, הגרף נמצא במגמת ירידה, מה שמצביע על כך שככל שנגדיל את הפרמטר </w:t>
+      </w:r>
+      <w:r>
+        <w:rPr>
+          <w:rFonts w:hint="cs"/>
+        </w:rPr>
+        <w:t>M</w:t>
+      </w:r>
+      <w:r>
+        <w:rPr>
+          <w:rFonts w:hint="cs"/>
+          <w:rtl/>
+        </w:rPr>
+        <w:t xml:space="preserve"> כך נקבל דיוק נמוך יותר. זה הגיוני מכיוון שעבור </w:t>
+      </w:r>
+      <w:r>
+        <w:rPr>
+          <w:rFonts w:hint="cs"/>
+        </w:rPr>
+        <w:t>M</w:t>
+      </w:r>
+      <w:r>
+        <w:rPr>
+          <w:rFonts w:hint="cs"/>
+          <w:rtl/>
+        </w:rPr>
+        <w:t xml:space="preserve"> גדול יותר האלגוריתם אמור לגזום יותר תתי עצים ובעקבות זה יגדיל את שגיאת האימון. כפי שניתן לראות</w:t>
+      </w:r>
+      <w:r>
+        <w:rPr>
+          <w:rFonts w:hint="cs"/>
+          <w:rtl/>
+        </w:rPr>
+        <w:t>,</w:t>
+      </w:r>
+      <w:r>
+        <w:rPr>
+          <w:rFonts w:hint="cs"/>
+          <w:rtl/>
+        </w:rPr>
+        <w:t xml:space="preserve"> ה</w:t>
+      </w:r>
+      <w:r>
+        <w:rPr>
+          <w:rFonts w:hint="cs"/>
+        </w:rPr>
+        <w:t>M</w:t>
+      </w:r>
+      <w:r>
+        <w:rPr>
+          <w:rFonts w:hint="cs"/>
+          <w:rtl/>
+        </w:rPr>
+        <w:t xml:space="preserve"> האופטימלי הוא 1 עם דיוק של 0.962</w:t>
+      </w:r>
+      <w:r>
+        <w:rPr>
+          <w:rFonts w:hint="cs"/>
+          <w:rtl/>
+        </w:rPr>
+        <w:t>~</w:t>
+      </w:r>
+      <w:r>
+        <w:rPr>
+          <w:rFonts w:hint="cs"/>
+          <w:rtl/>
+        </w:rPr>
+        <w:t>, שזה הדיוק הגבוה ביותר עם שגיאת האימון הנמוכה ביותר.</w:t>
+      </w:r>
+      <w:r>
+        <w:rPr>
+          <w:rFonts w:hint="cs"/>
+          <w:rtl/>
+        </w:rPr>
+        <w:t xml:space="preserve"> עבור </w:t>
+      </w:r>
+      <w:r>
+        <w:t>M=1</w:t>
+      </w:r>
+      <w:r>
+        <w:rPr>
+          <w:rFonts w:hint="cs"/>
+          <w:rtl/>
+        </w:rPr>
+        <w:t xml:space="preserve"> אין </w:t>
+      </w:r>
+      <w:r>
+        <w:rPr>
+          <w:rFonts w:hint="cs"/>
+          <w:rtl/>
+        </w:rPr>
+        <w:t xml:space="preserve">גיזום כי עבור דוגמא אחת תמיד נקבל צומת </w:t>
+      </w:r>
+      <w:r>
+        <w:rPr>
+          <w:rFonts w:hint="cs"/>
+          <w:rtl/>
+        </w:rPr>
+        <w:t xml:space="preserve">שלפי האלגוריתם </w:t>
+      </w:r>
+      <w:r>
+        <w:rPr>
+          <w:rFonts w:hint="cs"/>
+          <w:rtl/>
+        </w:rPr>
+        <w:t>יחזיר מיד את הסיווג שלו</w:t>
+      </w:r>
+      <w:r>
+        <w:rPr>
+          <w:rFonts w:hint="cs"/>
+          <w:rtl/>
+        </w:rPr>
+        <w:t>.</w:t>
+      </w:r>
+      <w:r>
+        <w:rPr>
+          <w:rtl/>
+        </w:rPr>
+        <w:br/>
+      </w:r>
+    </w:p>
+    <w:p>
+      <w:pPr>
+        <w:pStyle w:val="a3"/>
+        <w:numPr>
+          <w:ilvl w:val="0"/>
+          <w:numId w:val="6"/>
+        </w:numPr>
+        <w:ind w:left="368"/>
+      </w:pPr>
+      <w:r>
+        <w:rPr>
+          <w:rFonts w:hint="cs"/>
+          <w:rtl/>
+        </w:rPr>
+        <w:t xml:space="preserve">עבור הערך האופטימלי </w:t>
+      </w:r>
+      <w:r>
+        <w:t>M=1</w:t>
+      </w:r>
+      <w:r>
+        <w:rPr>
+          <w:rFonts w:hint="cs"/>
+          <w:rtl/>
+        </w:rPr>
+        <w:t xml:space="preserve"> </w:t>
+      </w:r>
+      <w:r>
+        <w:rPr>
+          <w:rFonts w:hint="cs"/>
+          <w:rtl/>
+        </w:rPr>
+        <w:t>קיבלנו בדיוק את אותה התוצאה משאלה 1</w:t>
+      </w:r>
+      <w:r>
+        <w:rPr>
+          <w:rFonts w:hint="cs"/>
+          <w:rtl/>
+        </w:rPr>
+        <w:t>.</w:t>
+      </w:r>
+    </w:p>
+    <w:p>
+      <w:pPr>
+        <w:rPr>
+          <w:rtl/>
+        </w:rPr>
+      </w:pPr>
+    </w:p>
+    <w:p>
+      <w:pPr>
+        <w:rPr>
+          <w:b/>
+          <w:bCs/>
+          <w:sz w:val="24"/>
+          <w:szCs w:val="24"/>
+          <w:u w:val="single"/>
+          <w:rtl/>
+        </w:rPr>
+      </w:pPr>
+      <w:r>
+        <w:rPr>
+          <w:rFonts w:hint="cs"/>
+          <w:b/>
+          <w:bCs/>
+          <w:sz w:val="24"/>
+          <w:szCs w:val="24"/>
+          <w:u w:val="single"/>
+          <w:rtl/>
+        </w:rPr>
+        <w:t>שאלה 4</w:t>
+      </w:r>
+    </w:p>
+    <w:p>
+      <w:pPr>
+        <w:pStyle w:val="a3"/>
+        <w:numPr>
+          <w:ilvl w:val="0"/>
+          <w:numId w:val="7"/>
+        </w:numPr>
+        <w:ind w:left="368"/>
+      </w:pPr>
+      <w:r>
+        <w:rPr>
+          <w:rFonts w:hint="cs"/>
+          <w:rtl/>
+        </w:rPr>
+        <w:t xml:space="preserve">מימשתי את הפונקציה </w:t>
+      </w:r>
+      <w:proofErr w:type="spellStart"/>
+      <w:r>
+        <w:t>get_loss</w:t>
+      </w:r>
+      <w:proofErr w:type="spellEnd"/>
+      <w:r>
+        <w:t>()</w:t>
+      </w:r>
+      <w:r>
+        <w:rPr>
+          <w:rFonts w:hint="cs"/>
+          <w:rtl/>
+        </w:rPr>
+        <w:t xml:space="preserve"> אשר מחזירה את ערך ה-</w:t>
+      </w:r>
+      <w:r>
+        <w:t>loss</w:t>
+      </w:r>
+      <w:r>
+        <w:rPr>
+          <w:rFonts w:hint="cs"/>
+          <w:rtl/>
+        </w:rPr>
+        <w:t xml:space="preserve"> של </w:t>
+      </w:r>
+      <w:r>
+        <w:t>ID3</w:t>
+      </w:r>
+      <w:r>
+        <w:rPr>
+          <w:rFonts w:hint="cs"/>
+          <w:rtl/>
+        </w:rPr>
+        <w:t>, וערך ה-</w:t>
+      </w:r>
+      <w:r>
+        <w:t>loss</w:t>
+      </w:r>
+      <w:r>
+        <w:rPr>
+          <w:rFonts w:hint="cs"/>
+          <w:rtl/>
+        </w:rPr>
+        <w:t xml:space="preserve"> שיצא מהרצת הפונקציה עם </w:t>
+      </w:r>
+      <w:r>
+        <w:t>M=1</w:t>
+      </w:r>
+      <w:r>
+        <w:rPr>
+          <w:rFonts w:hint="cs"/>
+          <w:rtl/>
+        </w:rPr>
+        <w:t xml:space="preserve"> לפי סעיף 3.4 הינו </w:t>
+      </w:r>
+      <w:r>
+        <w:rPr>
+          <w:rFonts w:cs="Arial"/>
+          <w:rtl/>
+        </w:rPr>
+        <w:t>0.021238938</w:t>
+      </w:r>
+      <w:r>
+        <w:rPr>
+          <w:rFonts w:hint="cs"/>
+          <w:rtl/>
+        </w:rPr>
+        <w:t>~.</w:t>
+      </w:r>
+    </w:p>
+    <w:p>
+      <w:pPr>
+        <w:pStyle w:val="a3"/>
+        <w:ind w:left="368"/>
+      </w:pPr>
+    </w:p>
+    <w:p>
+      <w:pPr>
+        <w:pStyle w:val="a3"/>
+        <w:numPr>
+          <w:ilvl w:val="0"/>
+          <w:numId w:val="7"/>
+        </w:numPr>
+        <w:ind w:left="368"/>
+      </w:pPr>
+      <w:r>
+        <w:rPr>
+          <w:rFonts w:hint="cs"/>
+          <w:rtl/>
+        </w:rPr>
+        <w:t xml:space="preserve">מכיוון שזה </w:t>
+      </w:r>
+      <w:r>
+        <w:rPr>
+          <w:rFonts w:hint="cs"/>
+          <w:rtl/>
+        </w:rPr>
+        <w:t>מאוד</w:t>
+      </w:r>
+      <w:r>
+        <w:rPr>
+          <w:rFonts w:hint="cs"/>
+          <w:rtl/>
+        </w:rPr>
+        <w:t xml:space="preserve"> חמור שאדם חולה יסווג כבריא מבחינת ה-</w:t>
+      </w:r>
+      <w:r>
+        <w:t>loss</w:t>
+      </w:r>
+      <w:r>
+        <w:rPr>
+          <w:rFonts w:hint="cs"/>
+          <w:rtl/>
+        </w:rPr>
+        <w:t xml:space="preserve">, אז </w:t>
+      </w:r>
+      <w:r>
+        <w:rPr>
+          <w:rFonts w:hint="cs"/>
+          <w:rtl/>
+        </w:rPr>
+        <w:t>חשבתי על לנסות למזער את</w:t>
+      </w:r>
+      <w:r>
+        <w:rPr>
+          <w:rFonts w:hint="cs"/>
+          <w:rtl/>
+        </w:rPr>
+        <w:t xml:space="preserve"> </w:t>
+      </w:r>
+      <w:r>
+        <w:rPr>
+          <w:rFonts w:hint="cs"/>
+          <w:rtl/>
+        </w:rPr>
+        <w:t>ההפרש בין מספר הדוגמאות של אנשים בריאים ל</w:t>
+      </w:r>
+      <w:r>
+        <w:rPr>
+          <w:rFonts w:hint="cs"/>
+          <w:rtl/>
+        </w:rPr>
+        <w:t xml:space="preserve">עומת </w:t>
+      </w:r>
+      <w:r>
+        <w:rPr>
+          <w:rFonts w:hint="cs"/>
+          <w:rtl/>
+        </w:rPr>
+        <w:t xml:space="preserve">אנשים חולים בכל צומת כאשר יש יותר דוגמאות של בריאים מחולים, וכך נוריד את ההסתברות לסיווג אדם חולה כבריא. ניתן לממש זאת ע"י גיזום מוקדם עם היפר-פרמטר </w:t>
+      </w:r>
+      <w:r>
+        <w:rPr>
+          <w:rFonts w:hint="cs"/>
+        </w:rPr>
+        <w:t>N</w:t>
+      </w:r>
+      <w:r>
+        <w:rPr>
+          <w:rFonts w:hint="cs"/>
+          <w:rtl/>
+        </w:rPr>
+        <w:t xml:space="preserve"> שמוגדר להיות מספר מינימלי של הפרש דוגמאות בין בריאים לחולים, ו</w:t>
+      </w:r>
+      <w:r>
+        <w:rPr>
+          <w:rFonts w:hint="cs"/>
+          <w:rtl/>
+        </w:rPr>
+        <w:t xml:space="preserve">האלגוריתם המשופר יגזום רק </w:t>
+      </w:r>
+      <w:r>
+        <w:rPr>
+          <w:rFonts w:hint="cs"/>
+          <w:rtl/>
+        </w:rPr>
+        <w:t>כאשר יש יותר דוגמאות של בריאים מדוגמאות של חולים.</w:t>
+      </w:r>
+    </w:p>
+    <w:p>
+      <w:pPr>
+        <w:pStyle w:val="a3"/>
+        <w:rPr>
+          <w:rFonts w:hint="cs"/>
+          <w:rtl/>
+        </w:rPr>
+      </w:pPr>
+    </w:p>
+    <w:p>
+      <w:pPr>
+        <w:pStyle w:val="a3"/>
+        <w:numPr>
+          <w:ilvl w:val="0"/>
+          <w:numId w:val="7"/>
+        </w:numPr>
+        <w:ind w:left="368"/>
+      </w:pPr>
+      <w:r>
+        <w:rPr>
+          <w:rFonts w:hint="cs"/>
+          <w:rtl/>
+        </w:rPr>
+        <w:t xml:space="preserve">לאחר מימוש דרך זו, ביצעתי ניסויים לקביעת פרמטר </w:t>
+      </w:r>
+      <w:r>
+        <w:rPr>
+          <w:rFonts w:hint="cs"/>
+        </w:rPr>
+        <w:t>N</w:t>
+      </w:r>
+      <w:r>
+        <w:rPr>
+          <w:rFonts w:hint="cs"/>
+          <w:rtl/>
+        </w:rPr>
+        <w:t xml:space="preserve"> האופטימלי מ</w:t>
+      </w:r>
+      <w:r>
+        <w:t>N=1</w:t>
+      </w:r>
+      <w:r>
+        <w:rPr>
+          <w:rFonts w:hint="cs"/>
+          <w:rtl/>
+        </w:rPr>
+        <w:t xml:space="preserve"> ועד 100, ואלו התוצאות שקיבלתי:</w:t>
+      </w:r>
+    </w:p>
+    <w:p>
+      <w:pPr>
+        <w:pStyle w:val="a3"/>
+        <w:rPr>
+          <w:rFonts w:hint="cs"/>
+          <w:rtl/>
+        </w:rPr>
+      </w:pPr>
+    </w:p>
+    <w:tbl>
+      <w:tblPr>
+        <w:tblStyle w:val="a4"/>
+        <w:bidiVisual/>
+        <w:tblW w:w="0" w:type="auto"/>
+        <w:tblInd w:w="368" w:type="dxa"/>
+        <w:tblLook w:val="04A0" w:firstRow="1" w:lastRow="0" w:firstColumn="1" w:lastColumn="0" w:noHBand="0" w:noVBand="1"/>
+      </w:tblPr>
+      <w:tblGrid>
+        <w:gridCol w:w="3989"/>
+        <w:gridCol w:w="3939"/>
+      </w:tblGrid>
+      <w:tr>
+        <w:tc>
+          <w:tcPr>
+            <w:tcW w:w="4148" w:type="dxa"/>
+          </w:tcPr>
+          <w:p>
+            <w:pPr>
+              <w:pStyle w:val="a3"/>
+              <w:ind w:left="0"/>
+              <w:jc w:val="center"/>
+              <w:rPr>
+                <w:rFonts w:hint="cs"/>
+                <w:rtl/>
+              </w:rPr>
+            </w:pPr>
+            <w:r>
+              <w:t>loss</w:t>
+            </w:r>
+            <w:r>
+              <w:rPr>
+                <w:rFonts w:hint="cs"/>
+                <w:rtl/>
+              </w:rPr>
+              <w:t xml:space="preserve"> בקירוב</w:t>
+            </w:r>
+          </w:p>
+        </w:tc>
+        <w:tc>
+          <w:tcPr>
+            <w:tcW w:w="4148" w:type="dxa"/>
+          </w:tcPr>
+          <w:p>
+            <w:pPr>
+              <w:pStyle w:val="a3"/>
+              <w:ind w:left="0"/>
+              <w:jc w:val="center"/>
+            </w:pPr>
+            <w:r>
+              <w:t>N</w:t>
+            </w:r>
+          </w:p>
+        </w:tc>
+      </w:tr>
+      <w:tr>
+        <w:tc>
+          <w:tcPr>
+            <w:tcW w:w="4148" w:type="dxa"/>
+          </w:tcPr>
+          <w:p>
+            <w:pPr>
+              <w:pStyle w:val="a3"/>
+              <w:ind w:left="0"/>
+              <w:jc w:val="center"/>
+              <w:rPr>
+                <w:rtl/>
+              </w:rPr>
+            </w:pPr>
+            <w:r>
+              <w:rPr>
+                <w:rFonts w:cs="Arial"/>
+                <w:rtl/>
+              </w:rPr>
+              <w:t>0.021238938</w:t>
+            </w:r>
+          </w:p>
+        </w:tc>
+        <w:tc>
+          <w:tcPr>
+            <w:tcW w:w="4148" w:type="dxa"/>
+          </w:tcPr>
+          <w:p>
+            <w:pPr>
+              <w:pStyle w:val="a3"/>
+              <w:ind w:left="0"/>
+              <w:jc w:val="center"/>
+              <w:rPr>
+                <w:rtl/>
+              </w:rPr>
+            </w:pPr>
+            <w:r>
+              <w:rPr>
+                <w:rFonts w:hint="cs"/>
+                <w:rtl/>
+              </w:rPr>
+              <w:t>1-2</w:t>
+            </w:r>
+          </w:p>
+        </w:tc>
+      </w:tr>
+      <w:tr>
+        <w:tc>
+          <w:tcPr>
+            <w:tcW w:w="4148" w:type="dxa"/>
+          </w:tcPr>
+          <w:p>
+            <w:pPr>
+              <w:pStyle w:val="a3"/>
+              <w:ind w:left="0"/>
+              <w:jc w:val="center"/>
+              <w:rPr>
+                <w:rtl/>
+              </w:rPr>
+            </w:pPr>
+            <w:r>
+              <w:rPr>
+                <w:rFonts w:cs="Arial"/>
+                <w:rtl/>
+              </w:rPr>
+              <w:t>0.022123893</w:t>
+            </w:r>
+          </w:p>
+        </w:tc>
+        <w:tc>
+          <w:tcPr>
+            <w:tcW w:w="4148" w:type="dxa"/>
+          </w:tcPr>
+          <w:p>
+            <w:pPr>
+              <w:pStyle w:val="a3"/>
+              <w:ind w:left="0"/>
+              <w:jc w:val="center"/>
+              <w:rPr>
+                <w:rtl/>
+              </w:rPr>
+            </w:pPr>
+            <w:r>
+              <w:rPr>
+                <w:rFonts w:hint="cs"/>
+                <w:rtl/>
+              </w:rPr>
+              <w:t>3-7</w:t>
+            </w:r>
+          </w:p>
+        </w:tc>
+      </w:tr>
+      <w:tr>
+        <w:tc>
+          <w:tcPr>
+            <w:tcW w:w="4148" w:type="dxa"/>
+          </w:tcPr>
+          <w:p>
+            <w:pPr>
+              <w:pStyle w:val="a3"/>
+              <w:ind w:left="0"/>
+              <w:jc w:val="center"/>
+              <w:rPr>
+                <w:rtl/>
+              </w:rPr>
+            </w:pPr>
+            <w:r>
+              <w:rPr>
+                <w:rFonts w:cs="Arial"/>
+                <w:rtl/>
+              </w:rPr>
+              <w:t>0.00442477</w:t>
+            </w:r>
+            <w:r>
+              <w:rPr>
+                <w:rFonts w:cs="Arial" w:hint="cs"/>
+                <w:rtl/>
+              </w:rPr>
+              <w:t>9</w:t>
+            </w:r>
+          </w:p>
+        </w:tc>
+        <w:tc>
+          <w:tcPr>
+            <w:tcW w:w="4148" w:type="dxa"/>
+          </w:tcPr>
+          <w:p>
+            <w:pPr>
+              <w:pStyle w:val="a3"/>
+              <w:ind w:left="0"/>
+              <w:jc w:val="center"/>
+              <w:rPr>
+                <w:rtl/>
+              </w:rPr>
+            </w:pPr>
+            <w:r>
+              <w:rPr>
+                <w:rFonts w:hint="cs"/>
+                <w:rtl/>
+              </w:rPr>
+              <w:t>8-9</w:t>
+            </w:r>
+          </w:p>
+        </w:tc>
+      </w:tr>
+      <w:tr>
+        <w:tc>
+          <w:tcPr>
+            <w:tcW w:w="4148" w:type="dxa"/>
+          </w:tcPr>
+          <w:p>
+            <w:pPr>
+              <w:pStyle w:val="a3"/>
+              <w:ind w:left="0"/>
+              <w:jc w:val="center"/>
+              <w:rPr>
+                <w:rtl/>
+              </w:rPr>
+            </w:pPr>
+            <w:r>
+              <w:rPr>
+                <w:rFonts w:cs="Arial"/>
+                <w:rtl/>
+              </w:rPr>
+              <w:t>0.002654867</w:t>
+            </w:r>
+          </w:p>
+        </w:tc>
+        <w:tc>
+          <w:tcPr>
+            <w:tcW w:w="4148" w:type="dxa"/>
+          </w:tcPr>
+          <w:p>
+            <w:pPr>
+              <w:pStyle w:val="a3"/>
+              <w:ind w:left="0"/>
+              <w:jc w:val="center"/>
+            </w:pPr>
+            <w:r>
+              <w:t>&gt;=10</w:t>
+            </w:r>
+          </w:p>
+        </w:tc>
+      </w:tr>
+    </w:tbl>
+    <w:p>
+      <w:pPr>
+        <w:rPr>
+          <w:rtl/>
+        </w:rPr>
+      </w:pPr>
+    </w:p>
+    <w:p>
+      <w:pPr>
+        <w:ind w:left="368"/>
+        <w:rPr>
+          <w:rFonts w:hint="cs"/>
+        </w:rPr>
+      </w:pPr>
+      <w:r>
+        <w:rPr>
+          <w:rFonts w:hint="cs"/>
+          <w:rtl/>
+        </w:rPr>
+        <w:t xml:space="preserve">לכן עבור </w:t>
+      </w:r>
+      <w:r>
+        <w:t>N=10</w:t>
+      </w:r>
+      <w:r>
+        <w:rPr>
+          <w:rFonts w:hint="cs"/>
+          <w:rtl/>
+        </w:rPr>
+        <w:t xml:space="preserve"> נקבל את האלגוריתם המשופר עם ערך אופטימלי </w:t>
+      </w:r>
+      <w:r>
+        <w:t>loss=0.002654867</w:t>
+      </w:r>
+      <w:r>
+        <w:rPr>
+          <w:rFonts w:hint="cs"/>
+          <w:rtl/>
+        </w:rPr>
+        <w:t>,</w:t>
+      </w:r>
+      <w:r>
+        <w:rPr>
+          <w:rFonts w:hint="cs"/>
+          <w:rtl/>
+        </w:rPr>
+        <w:t xml:space="preserve"> שהוא נמוך משמעותית מזה שקיבלנו בסעיף 1.</w:t>
+      </w:r>
+    </w:p>
+    <w:p>
+      <w:pPr>
+        <w:ind w:left="368"/>
+        <w:rPr>
+          <w:rtl/>
+        </w:rPr>
+      </w:pPr>
+    </w:p>
+    <w:p>
+      <w:pPr>
+        <w:rPr>
+          <w:rtl/>
         </w:rPr>
       </w:pPr>
     </w:p>
@@ -91,6 +1219,727 @@
     </w:sectPr>
   </w:body>
 </w:document>
+</file>
+
+<file path=word/numbering.xml><?xml version="1.0" encoding="utf-8"?>
+<w:numbering xmlns:wpc="http://schemas.microsoft.com/office/word/2010/wordprocessingCanvas" xmlns:cx="http://schemas.microsoft.com/office/drawing/2014/chartex" xmlns:cx1="http://schemas.microsoft.com/office/drawing/2015/9/8/chartex" xmlns:cx2="http://schemas.microsoft.com/office/drawing/2015/10/21/chartex" xmlns:cx3="http://schemas.microsoft.com/office/drawing/2016/5/9/chartex" xmlns:cx4="http://schemas.microsoft.com/office/drawing/2016/5/10/chartex" xmlns:cx5="http://schemas.microsoft.com/office/drawing/2016/5/11/chartex" xmlns:cx6="http://schemas.microsoft.com/office/drawing/2016/5/12/chartex" xmlns:cx7="http://schemas.microsoft.com/office/drawing/2016/5/13/chartex" xmlns:cx8="http://schemas.microsoft.com/office/drawing/2016/5/14/chartex" xmlns:mc="http://schemas.openxmlformats.org/markup-compatibility/2006" xmlns:aink="http://schemas.microsoft.com/office/drawing/2016/ink" xmlns:am3d="http://schemas.microsoft.com/office/drawing/2017/model3d" xmlns:o="urn:schemas-microsoft-com:office:office" xmlns:r="http://schemas.openxmlformats.org/officeDocument/2006/relationships" xmlns:m="http://schemas.openxmlformats.org/officeDocument/2006/math" xmlns:v="urn:schemas-microsoft-com:vml" xmlns:wp14="http://schemas.microsoft.com/office/word/2010/wordprocessingDrawing" xmlns:wp="http://schemas.openxmlformats.org/drawingml/2006/wordprocessingDrawing" xmlns:w10="urn:schemas-microsoft-com:office:word" xmlns:w="http://schemas.openxmlformats.org/wordprocessingml/2006/main" xmlns:w14="http://schemas.microsoft.com/office/word/2010/wordml" xmlns:w15="http://schemas.microsoft.com/office/word/2012/wordml" xmlns:w16cex="http://schemas.microsoft.com/office/word/2018/wordml/cex" xmlns:w16cid="http://schemas.microsoft.com/office/word/2016/wordml/cid" xmlns:w16="http://schemas.microsoft.com/office/word/2018/wordml" xmlns:w16se="http://schemas.microsoft.com/office/word/2015/wordml/symex" xmlns:wpg="http://schemas.microsoft.com/office/word/2010/wordprocessingGroup" xmlns:wpi="http://schemas.microsoft.com/office/word/2010/wordprocessingInk" xmlns:wne="http://schemas.microsoft.com/office/word/2006/wordml" xmlns:wps="http://schemas.microsoft.com/office/word/2010/wordprocessingShape" mc:Ignorable="w14 w15 w16se w16cid w16 w16cex wp14">
+  <w:abstractNum w:abstractNumId="0" w15:restartNumberingAfterBreak="0">
+    <w:nsid w:val="370E6107"/>
+    <w:multiLevelType w:val="hybridMultilevel"/>
+    <w:tmpl w:val="306024E8"/>
+    <w:lvl w:ilvl="0" w:tplc="0409000F">
+      <w:start w:val="3"/>
+      <w:numFmt w:val="decimal"/>
+      <w:lvlText w:val="%1."/>
+      <w:lvlJc w:val="left"/>
+      <w:pPr>
+        <w:ind w:left="720" w:hanging="360"/>
+      </w:pPr>
+      <w:rPr>
+        <w:rFonts w:hint="default"/>
+      </w:rPr>
+    </w:lvl>
+    <w:lvl w:ilvl="1" w:tplc="04090019" w:tentative="1">
+      <w:start w:val="1"/>
+      <w:numFmt w:val="lowerLetter"/>
+      <w:lvlText w:val="%2."/>
+      <w:lvlJc w:val="left"/>
+      <w:pPr>
+        <w:ind w:left="1440" w:hanging="360"/>
+      </w:pPr>
+    </w:lvl>
+    <w:lvl w:ilvl="2" w:tplc="0409001B" w:tentative="1">
+      <w:start w:val="1"/>
+      <w:numFmt w:val="lowerRoman"/>
+      <w:lvlText w:val="%3."/>
+      <w:lvlJc w:val="right"/>
+      <w:pPr>
+        <w:ind w:left="2160" w:hanging="180"/>
+      </w:pPr>
+    </w:lvl>
+    <w:lvl w:ilvl="3" w:tplc="0409000F" w:tentative="1">
+      <w:start w:val="1"/>
+      <w:numFmt w:val="decimal"/>
+      <w:lvlText w:val="%4."/>
+      <w:lvlJc w:val="left"/>
+      <w:pPr>
+        <w:ind w:left="2880" w:hanging="360"/>
+      </w:pPr>
+    </w:lvl>
+    <w:lvl w:ilvl="4" w:tplc="04090019" w:tentative="1">
+      <w:start w:val="1"/>
+      <w:numFmt w:val="lowerLetter"/>
+      <w:lvlText w:val="%5."/>
+      <w:lvlJc w:val="left"/>
+      <w:pPr>
+        <w:ind w:left="3600" w:hanging="360"/>
+      </w:pPr>
+    </w:lvl>
+    <w:lvl w:ilvl="5" w:tplc="0409001B" w:tentative="1">
+      <w:start w:val="1"/>
+      <w:numFmt w:val="lowerRoman"/>
+      <w:lvlText w:val="%6."/>
+      <w:lvlJc w:val="right"/>
+      <w:pPr>
+        <w:ind w:left="4320" w:hanging="180"/>
+      </w:pPr>
+    </w:lvl>
+    <w:lvl w:ilvl="6" w:tplc="0409000F" w:tentative="1">
+      <w:start w:val="1"/>
+      <w:numFmt w:val="decimal"/>
+      <w:lvlText w:val="%7."/>
+      <w:lvlJc w:val="left"/>
+      <w:pPr>
+        <w:ind w:left="5040" w:hanging="360"/>
+      </w:pPr>
+    </w:lvl>
+    <w:lvl w:ilvl="7" w:tplc="04090019" w:tentative="1">
+      <w:start w:val="1"/>
+      <w:numFmt w:val="lowerLetter"/>
+      <w:lvlText w:val="%8."/>
+      <w:lvlJc w:val="left"/>
+      <w:pPr>
+        <w:ind w:left="5760" w:hanging="360"/>
+      </w:pPr>
+    </w:lvl>
+    <w:lvl w:ilvl="8" w:tplc="0409001B" w:tentative="1">
+      <w:start w:val="1"/>
+      <w:numFmt w:val="lowerRoman"/>
+      <w:lvlText w:val="%9."/>
+      <w:lvlJc w:val="right"/>
+      <w:pPr>
+        <w:ind w:left="6480" w:hanging="180"/>
+      </w:pPr>
+    </w:lvl>
+  </w:abstractNum>
+  <w:abstractNum w:abstractNumId="1" w15:restartNumberingAfterBreak="0">
+    <w:nsid w:val="3D3E3114"/>
+    <w:multiLevelType w:val="multilevel"/>
+    <w:tmpl w:val="0C28B7EC"/>
+    <w:lvl w:ilvl="0">
+      <w:start w:val="1"/>
+      <w:numFmt w:val="decimal"/>
+      <w:lvlText w:val="%1."/>
+      <w:lvlJc w:val="left"/>
+      <w:pPr>
+        <w:ind w:left="360" w:hanging="360"/>
+      </w:pPr>
+      <w:rPr>
+        <w:rFonts w:hint="default"/>
+      </w:rPr>
+    </w:lvl>
+    <w:lvl w:ilvl="1">
+      <w:start w:val="1"/>
+      <w:numFmt w:val="decimal"/>
+      <w:lvlText w:val="%1.%2."/>
+      <w:lvlJc w:val="left"/>
+      <w:pPr>
+        <w:ind w:left="720" w:hanging="720"/>
+      </w:pPr>
+      <w:rPr>
+        <w:rFonts w:hint="default"/>
+      </w:rPr>
+    </w:lvl>
+    <w:lvl w:ilvl="2">
+      <w:start w:val="1"/>
+      <w:numFmt w:val="decimal"/>
+      <w:lvlText w:val="%1.%2.%3."/>
+      <w:lvlJc w:val="left"/>
+      <w:pPr>
+        <w:ind w:left="720" w:hanging="720"/>
+      </w:pPr>
+      <w:rPr>
+        <w:rFonts w:hint="default"/>
+      </w:rPr>
+    </w:lvl>
+    <w:lvl w:ilvl="3">
+      <w:start w:val="1"/>
+      <w:numFmt w:val="decimal"/>
+      <w:lvlText w:val="%1.%2.%3.%4."/>
+      <w:lvlJc w:val="left"/>
+      <w:pPr>
+        <w:ind w:left="1080" w:hanging="1080"/>
+      </w:pPr>
+      <w:rPr>
+        <w:rFonts w:hint="default"/>
+      </w:rPr>
+    </w:lvl>
+    <w:lvl w:ilvl="4">
+      <w:start w:val="1"/>
+      <w:numFmt w:val="decimal"/>
+      <w:lvlText w:val="%1.%2.%3.%4.%5."/>
+      <w:lvlJc w:val="left"/>
+      <w:pPr>
+        <w:ind w:left="1080" w:hanging="1080"/>
+      </w:pPr>
+      <w:rPr>
+        <w:rFonts w:hint="default"/>
+      </w:rPr>
+    </w:lvl>
+    <w:lvl w:ilvl="5">
+      <w:start w:val="1"/>
+      <w:numFmt w:val="decimal"/>
+      <w:lvlText w:val="%1.%2.%3.%4.%5.%6."/>
+      <w:lvlJc w:val="left"/>
+      <w:pPr>
+        <w:ind w:left="1440" w:hanging="1440"/>
+      </w:pPr>
+      <w:rPr>
+        <w:rFonts w:hint="default"/>
+      </w:rPr>
+    </w:lvl>
+    <w:lvl w:ilvl="6">
+      <w:start w:val="1"/>
+      <w:numFmt w:val="decimal"/>
+      <w:lvlText w:val="%1.%2.%3.%4.%5.%6.%7."/>
+      <w:lvlJc w:val="left"/>
+      <w:pPr>
+        <w:ind w:left="1440" w:hanging="1440"/>
+      </w:pPr>
+      <w:rPr>
+        <w:rFonts w:hint="default"/>
+      </w:rPr>
+    </w:lvl>
+    <w:lvl w:ilvl="7">
+      <w:start w:val="1"/>
+      <w:numFmt w:val="decimal"/>
+      <w:lvlText w:val="%1.%2.%3.%4.%5.%6.%7.%8."/>
+      <w:lvlJc w:val="left"/>
+      <w:pPr>
+        <w:ind w:left="1800" w:hanging="1800"/>
+      </w:pPr>
+      <w:rPr>
+        <w:rFonts w:hint="default"/>
+      </w:rPr>
+    </w:lvl>
+    <w:lvl w:ilvl="8">
+      <w:start w:val="1"/>
+      <w:numFmt w:val="decimal"/>
+      <w:lvlText w:val="%1.%2.%3.%4.%5.%6.%7.%8.%9."/>
+      <w:lvlJc w:val="left"/>
+      <w:pPr>
+        <w:ind w:left="1800" w:hanging="1800"/>
+      </w:pPr>
+      <w:rPr>
+        <w:rFonts w:hint="default"/>
+      </w:rPr>
+    </w:lvl>
+  </w:abstractNum>
+  <w:abstractNum w:abstractNumId="2" w15:restartNumberingAfterBreak="0">
+    <w:nsid w:val="41E540CA"/>
+    <w:multiLevelType w:val="hybridMultilevel"/>
+    <w:tmpl w:val="5BB82326"/>
+    <w:lvl w:ilvl="0" w:tplc="0409000F">
+      <w:start w:val="1"/>
+      <w:numFmt w:val="decimal"/>
+      <w:lvlText w:val="%1."/>
+      <w:lvlJc w:val="left"/>
+      <w:pPr>
+        <w:ind w:left="720" w:hanging="360"/>
+      </w:pPr>
+      <w:rPr>
+        <w:rFonts w:hint="default"/>
+      </w:rPr>
+    </w:lvl>
+    <w:lvl w:ilvl="1" w:tplc="04090019" w:tentative="1">
+      <w:start w:val="1"/>
+      <w:numFmt w:val="lowerLetter"/>
+      <w:lvlText w:val="%2."/>
+      <w:lvlJc w:val="left"/>
+      <w:pPr>
+        <w:ind w:left="1440" w:hanging="360"/>
+      </w:pPr>
+    </w:lvl>
+    <w:lvl w:ilvl="2" w:tplc="0409001B" w:tentative="1">
+      <w:start w:val="1"/>
+      <w:numFmt w:val="lowerRoman"/>
+      <w:lvlText w:val="%3."/>
+      <w:lvlJc w:val="right"/>
+      <w:pPr>
+        <w:ind w:left="2160" w:hanging="180"/>
+      </w:pPr>
+    </w:lvl>
+    <w:lvl w:ilvl="3" w:tplc="0409000F" w:tentative="1">
+      <w:start w:val="1"/>
+      <w:numFmt w:val="decimal"/>
+      <w:lvlText w:val="%4."/>
+      <w:lvlJc w:val="left"/>
+      <w:pPr>
+        <w:ind w:left="2880" w:hanging="360"/>
+      </w:pPr>
+    </w:lvl>
+    <w:lvl w:ilvl="4" w:tplc="04090019" w:tentative="1">
+      <w:start w:val="1"/>
+      <w:numFmt w:val="lowerLetter"/>
+      <w:lvlText w:val="%5."/>
+      <w:lvlJc w:val="left"/>
+      <w:pPr>
+        <w:ind w:left="3600" w:hanging="360"/>
+      </w:pPr>
+    </w:lvl>
+    <w:lvl w:ilvl="5" w:tplc="0409001B" w:tentative="1">
+      <w:start w:val="1"/>
+      <w:numFmt w:val="lowerRoman"/>
+      <w:lvlText w:val="%6."/>
+      <w:lvlJc w:val="right"/>
+      <w:pPr>
+        <w:ind w:left="4320" w:hanging="180"/>
+      </w:pPr>
+    </w:lvl>
+    <w:lvl w:ilvl="6" w:tplc="0409000F" w:tentative="1">
+      <w:start w:val="1"/>
+      <w:numFmt w:val="decimal"/>
+      <w:lvlText w:val="%7."/>
+      <w:lvlJc w:val="left"/>
+      <w:pPr>
+        <w:ind w:left="5040" w:hanging="360"/>
+      </w:pPr>
+    </w:lvl>
+    <w:lvl w:ilvl="7" w:tplc="04090019" w:tentative="1">
+      <w:start w:val="1"/>
+      <w:numFmt w:val="lowerLetter"/>
+      <w:lvlText w:val="%8."/>
+      <w:lvlJc w:val="left"/>
+      <w:pPr>
+        <w:ind w:left="5760" w:hanging="360"/>
+      </w:pPr>
+    </w:lvl>
+    <w:lvl w:ilvl="8" w:tplc="0409001B" w:tentative="1">
+      <w:start w:val="1"/>
+      <w:numFmt w:val="lowerRoman"/>
+      <w:lvlText w:val="%9."/>
+      <w:lvlJc w:val="right"/>
+      <w:pPr>
+        <w:ind w:left="6480" w:hanging="180"/>
+      </w:pPr>
+    </w:lvl>
+  </w:abstractNum>
+  <w:abstractNum w:abstractNumId="3" w15:restartNumberingAfterBreak="0">
+    <w:nsid w:val="49B20700"/>
+    <w:multiLevelType w:val="multilevel"/>
+    <w:tmpl w:val="98B033FA"/>
+    <w:lvl w:ilvl="0">
+      <w:start w:val="1"/>
+      <w:numFmt w:val="decimal"/>
+      <w:lvlText w:val="%1."/>
+      <w:lvlJc w:val="left"/>
+      <w:pPr>
+        <w:ind w:left="360" w:hanging="360"/>
+      </w:pPr>
+      <w:rPr>
+        <w:rFonts w:hint="default"/>
+      </w:rPr>
+    </w:lvl>
+    <w:lvl w:ilvl="1">
+      <w:start w:val="1"/>
+      <w:numFmt w:val="decimal"/>
+      <w:lvlText w:val="%1.%2."/>
+      <w:lvlJc w:val="left"/>
+      <w:pPr>
+        <w:ind w:left="720" w:hanging="720"/>
+      </w:pPr>
+      <w:rPr>
+        <w:rFonts w:hint="default"/>
+      </w:rPr>
+    </w:lvl>
+    <w:lvl w:ilvl="2">
+      <w:start w:val="1"/>
+      <w:numFmt w:val="decimal"/>
+      <w:lvlText w:val="%1.%2.%3."/>
+      <w:lvlJc w:val="left"/>
+      <w:pPr>
+        <w:ind w:left="720" w:hanging="720"/>
+      </w:pPr>
+      <w:rPr>
+        <w:rFonts w:hint="default"/>
+      </w:rPr>
+    </w:lvl>
+    <w:lvl w:ilvl="3">
+      <w:start w:val="1"/>
+      <w:numFmt w:val="decimal"/>
+      <w:lvlText w:val="%1.%2.%3.%4."/>
+      <w:lvlJc w:val="left"/>
+      <w:pPr>
+        <w:ind w:left="1080" w:hanging="1080"/>
+      </w:pPr>
+      <w:rPr>
+        <w:rFonts w:hint="default"/>
+      </w:rPr>
+    </w:lvl>
+    <w:lvl w:ilvl="4">
+      <w:start w:val="1"/>
+      <w:numFmt w:val="decimal"/>
+      <w:lvlText w:val="%1.%2.%3.%4.%5."/>
+      <w:lvlJc w:val="left"/>
+      <w:pPr>
+        <w:ind w:left="1080" w:hanging="1080"/>
+      </w:pPr>
+      <w:rPr>
+        <w:rFonts w:hint="default"/>
+      </w:rPr>
+    </w:lvl>
+    <w:lvl w:ilvl="5">
+      <w:start w:val="1"/>
+      <w:numFmt w:val="decimal"/>
+      <w:lvlText w:val="%1.%2.%3.%4.%5.%6."/>
+      <w:lvlJc w:val="left"/>
+      <w:pPr>
+        <w:ind w:left="1440" w:hanging="1440"/>
+      </w:pPr>
+      <w:rPr>
+        <w:rFonts w:hint="default"/>
+      </w:rPr>
+    </w:lvl>
+    <w:lvl w:ilvl="6">
+      <w:start w:val="1"/>
+      <w:numFmt w:val="decimal"/>
+      <w:lvlText w:val="%1.%2.%3.%4.%5.%6.%7."/>
+      <w:lvlJc w:val="left"/>
+      <w:pPr>
+        <w:ind w:left="1440" w:hanging="1440"/>
+      </w:pPr>
+      <w:rPr>
+        <w:rFonts w:hint="default"/>
+      </w:rPr>
+    </w:lvl>
+    <w:lvl w:ilvl="7">
+      <w:start w:val="1"/>
+      <w:numFmt w:val="decimal"/>
+      <w:lvlText w:val="%1.%2.%3.%4.%5.%6.%7.%8."/>
+      <w:lvlJc w:val="left"/>
+      <w:pPr>
+        <w:ind w:left="1800" w:hanging="1800"/>
+      </w:pPr>
+      <w:rPr>
+        <w:rFonts w:hint="default"/>
+      </w:rPr>
+    </w:lvl>
+    <w:lvl w:ilvl="8">
+      <w:start w:val="1"/>
+      <w:numFmt w:val="decimal"/>
+      <w:lvlText w:val="%1.%2.%3.%4.%5.%6.%7.%8.%9."/>
+      <w:lvlJc w:val="left"/>
+      <w:pPr>
+        <w:ind w:left="1800" w:hanging="1800"/>
+      </w:pPr>
+      <w:rPr>
+        <w:rFonts w:hint="default"/>
+      </w:rPr>
+    </w:lvl>
+  </w:abstractNum>
+  <w:abstractNum w:abstractNumId="4" w15:restartNumberingAfterBreak="0">
+    <w:nsid w:val="580F7EF8"/>
+    <w:multiLevelType w:val="hybridMultilevel"/>
+    <w:tmpl w:val="E0F238FE"/>
+    <w:lvl w:ilvl="0" w:tplc="0409000F">
+      <w:start w:val="1"/>
+      <w:numFmt w:val="decimal"/>
+      <w:lvlText w:val="%1."/>
+      <w:lvlJc w:val="left"/>
+      <w:pPr>
+        <w:ind w:left="720" w:hanging="360"/>
+      </w:pPr>
+      <w:rPr>
+        <w:rFonts w:hint="default"/>
+      </w:rPr>
+    </w:lvl>
+    <w:lvl w:ilvl="1" w:tplc="04090019" w:tentative="1">
+      <w:start w:val="1"/>
+      <w:numFmt w:val="lowerLetter"/>
+      <w:lvlText w:val="%2."/>
+      <w:lvlJc w:val="left"/>
+      <w:pPr>
+        <w:ind w:left="1440" w:hanging="360"/>
+      </w:pPr>
+    </w:lvl>
+    <w:lvl w:ilvl="2" w:tplc="0409001B" w:tentative="1">
+      <w:start w:val="1"/>
+      <w:numFmt w:val="lowerRoman"/>
+      <w:lvlText w:val="%3."/>
+      <w:lvlJc w:val="right"/>
+      <w:pPr>
+        <w:ind w:left="2160" w:hanging="180"/>
+      </w:pPr>
+    </w:lvl>
+    <w:lvl w:ilvl="3" w:tplc="0409000F" w:tentative="1">
+      <w:start w:val="1"/>
+      <w:numFmt w:val="decimal"/>
+      <w:lvlText w:val="%4."/>
+      <w:lvlJc w:val="left"/>
+      <w:pPr>
+        <w:ind w:left="2880" w:hanging="360"/>
+      </w:pPr>
+    </w:lvl>
+    <w:lvl w:ilvl="4" w:tplc="04090019" w:tentative="1">
+      <w:start w:val="1"/>
+      <w:numFmt w:val="lowerLetter"/>
+      <w:lvlText w:val="%5."/>
+      <w:lvlJc w:val="left"/>
+      <w:pPr>
+        <w:ind w:left="3600" w:hanging="360"/>
+      </w:pPr>
+    </w:lvl>
+    <w:lvl w:ilvl="5" w:tplc="0409001B" w:tentative="1">
+      <w:start w:val="1"/>
+      <w:numFmt w:val="lowerRoman"/>
+      <w:lvlText w:val="%6."/>
+      <w:lvlJc w:val="right"/>
+      <w:pPr>
+        <w:ind w:left="4320" w:hanging="180"/>
+      </w:pPr>
+    </w:lvl>
+    <w:lvl w:ilvl="6" w:tplc="0409000F" w:tentative="1">
+      <w:start w:val="1"/>
+      <w:numFmt w:val="decimal"/>
+      <w:lvlText w:val="%7."/>
+      <w:lvlJc w:val="left"/>
+      <w:pPr>
+        <w:ind w:left="5040" w:hanging="360"/>
+      </w:pPr>
+    </w:lvl>
+    <w:lvl w:ilvl="7" w:tplc="04090019" w:tentative="1">
+      <w:start w:val="1"/>
+      <w:numFmt w:val="lowerLetter"/>
+      <w:lvlText w:val="%8."/>
+      <w:lvlJc w:val="left"/>
+      <w:pPr>
+        <w:ind w:left="5760" w:hanging="360"/>
+      </w:pPr>
+    </w:lvl>
+    <w:lvl w:ilvl="8" w:tplc="0409001B" w:tentative="1">
+      <w:start w:val="1"/>
+      <w:numFmt w:val="lowerRoman"/>
+      <w:lvlText w:val="%9."/>
+      <w:lvlJc w:val="right"/>
+      <w:pPr>
+        <w:ind w:left="6480" w:hanging="180"/>
+      </w:pPr>
+    </w:lvl>
+  </w:abstractNum>
+  <w:abstractNum w:abstractNumId="5" w15:restartNumberingAfterBreak="0">
+    <w:nsid w:val="581E3869"/>
+    <w:multiLevelType w:val="hybridMultilevel"/>
+    <w:tmpl w:val="B13608B6"/>
+    <w:lvl w:ilvl="0" w:tplc="0409000F">
+      <w:start w:val="1"/>
+      <w:numFmt w:val="decimal"/>
+      <w:lvlText w:val="%1."/>
+      <w:lvlJc w:val="left"/>
+      <w:pPr>
+        <w:ind w:left="720" w:hanging="360"/>
+      </w:pPr>
+      <w:rPr>
+        <w:rFonts w:hint="default"/>
+      </w:rPr>
+    </w:lvl>
+    <w:lvl w:ilvl="1" w:tplc="04090019" w:tentative="1">
+      <w:start w:val="1"/>
+      <w:numFmt w:val="lowerLetter"/>
+      <w:lvlText w:val="%2."/>
+      <w:lvlJc w:val="left"/>
+      <w:pPr>
+        <w:ind w:left="1440" w:hanging="360"/>
+      </w:pPr>
+    </w:lvl>
+    <w:lvl w:ilvl="2" w:tplc="0409001B" w:tentative="1">
+      <w:start w:val="1"/>
+      <w:numFmt w:val="lowerRoman"/>
+      <w:lvlText w:val="%3."/>
+      <w:lvlJc w:val="right"/>
+      <w:pPr>
+        <w:ind w:left="2160" w:hanging="180"/>
+      </w:pPr>
+    </w:lvl>
+    <w:lvl w:ilvl="3" w:tplc="0409000F" w:tentative="1">
+      <w:start w:val="1"/>
+      <w:numFmt w:val="decimal"/>
+      <w:lvlText w:val="%4."/>
+      <w:lvlJc w:val="left"/>
+      <w:pPr>
+        <w:ind w:left="2880" w:hanging="360"/>
+      </w:pPr>
+    </w:lvl>
+    <w:lvl w:ilvl="4" w:tplc="04090019" w:tentative="1">
+      <w:start w:val="1"/>
+      <w:numFmt w:val="lowerLetter"/>
+      <w:lvlText w:val="%5."/>
+      <w:lvlJc w:val="left"/>
+      <w:pPr>
+        <w:ind w:left="3600" w:hanging="360"/>
+      </w:pPr>
+    </w:lvl>
+    <w:lvl w:ilvl="5" w:tplc="0409001B" w:tentative="1">
+      <w:start w:val="1"/>
+      <w:numFmt w:val="lowerRoman"/>
+      <w:lvlText w:val="%6."/>
+      <w:lvlJc w:val="right"/>
+      <w:pPr>
+        <w:ind w:left="4320" w:hanging="180"/>
+      </w:pPr>
+    </w:lvl>
+    <w:lvl w:ilvl="6" w:tplc="0409000F" w:tentative="1">
+      <w:start w:val="1"/>
+      <w:numFmt w:val="decimal"/>
+      <w:lvlText w:val="%7."/>
+      <w:lvlJc w:val="left"/>
+      <w:pPr>
+        <w:ind w:left="5040" w:hanging="360"/>
+      </w:pPr>
+    </w:lvl>
+    <w:lvl w:ilvl="7" w:tplc="04090019" w:tentative="1">
+      <w:start w:val="1"/>
+      <w:numFmt w:val="lowerLetter"/>
+      <w:lvlText w:val="%8."/>
+      <w:lvlJc w:val="left"/>
+      <w:pPr>
+        <w:ind w:left="5760" w:hanging="360"/>
+      </w:pPr>
+    </w:lvl>
+    <w:lvl w:ilvl="8" w:tplc="0409001B" w:tentative="1">
+      <w:start w:val="1"/>
+      <w:numFmt w:val="lowerRoman"/>
+      <w:lvlText w:val="%9."/>
+      <w:lvlJc w:val="right"/>
+      <w:pPr>
+        <w:ind w:left="6480" w:hanging="180"/>
+      </w:pPr>
+    </w:lvl>
+  </w:abstractNum>
+  <w:abstractNum w:abstractNumId="6" w15:restartNumberingAfterBreak="0">
+    <w:nsid w:val="7E4D1DFB"/>
+    <w:multiLevelType w:val="multilevel"/>
+    <w:tmpl w:val="CDA00DFE"/>
+    <w:lvl w:ilvl="0">
+      <w:start w:val="1"/>
+      <w:numFmt w:val="decimal"/>
+      <w:lvlText w:val="%1."/>
+      <w:lvlJc w:val="left"/>
+      <w:pPr>
+        <w:ind w:left="360" w:hanging="360"/>
+      </w:pPr>
+      <w:rPr>
+        <w:rFonts w:hint="default"/>
+      </w:rPr>
+    </w:lvl>
+    <w:lvl w:ilvl="1">
+      <w:start w:val="1"/>
+      <w:numFmt w:val="decimal"/>
+      <w:lvlText w:val="%1.%2."/>
+      <w:lvlJc w:val="left"/>
+      <w:pPr>
+        <w:ind w:left="720" w:hanging="720"/>
+      </w:pPr>
+      <w:rPr>
+        <w:rFonts w:hint="default"/>
+      </w:rPr>
+    </w:lvl>
+    <w:lvl w:ilvl="2">
+      <w:start w:val="1"/>
+      <w:numFmt w:val="decimal"/>
+      <w:lvlText w:val="%1.%2.%3."/>
+      <w:lvlJc w:val="left"/>
+      <w:pPr>
+        <w:ind w:left="720" w:hanging="720"/>
+      </w:pPr>
+      <w:rPr>
+        <w:rFonts w:hint="default"/>
+      </w:rPr>
+    </w:lvl>
+    <w:lvl w:ilvl="3">
+      <w:start w:val="1"/>
+      <w:numFmt w:val="decimal"/>
+      <w:lvlText w:val="%1.%2.%3.%4."/>
+      <w:lvlJc w:val="left"/>
+      <w:pPr>
+        <w:ind w:left="1080" w:hanging="1080"/>
+      </w:pPr>
+      <w:rPr>
+        <w:rFonts w:hint="default"/>
+      </w:rPr>
+    </w:lvl>
+    <w:lvl w:ilvl="4">
+      <w:start w:val="1"/>
+      <w:numFmt w:val="decimal"/>
+      <w:lvlText w:val="%1.%2.%3.%4.%5."/>
+      <w:lvlJc w:val="left"/>
+      <w:pPr>
+        <w:ind w:left="1080" w:hanging="1080"/>
+      </w:pPr>
+      <w:rPr>
+        <w:rFonts w:hint="default"/>
+      </w:rPr>
+    </w:lvl>
+    <w:lvl w:ilvl="5">
+      <w:start w:val="1"/>
+      <w:numFmt w:val="decimal"/>
+      <w:lvlText w:val="%1.%2.%3.%4.%5.%6."/>
+      <w:lvlJc w:val="left"/>
+      <w:pPr>
+        <w:ind w:left="1440" w:hanging="1440"/>
+      </w:pPr>
+      <w:rPr>
+        <w:rFonts w:hint="default"/>
+      </w:rPr>
+    </w:lvl>
+    <w:lvl w:ilvl="6">
+      <w:start w:val="1"/>
+      <w:numFmt w:val="decimal"/>
+      <w:lvlText w:val="%1.%2.%3.%4.%5.%6.%7."/>
+      <w:lvlJc w:val="left"/>
+      <w:pPr>
+        <w:ind w:left="1440" w:hanging="1440"/>
+      </w:pPr>
+      <w:rPr>
+        <w:rFonts w:hint="default"/>
+      </w:rPr>
+    </w:lvl>
+    <w:lvl w:ilvl="7">
+      <w:start w:val="1"/>
+      <w:numFmt w:val="decimal"/>
+      <w:lvlText w:val="%1.%2.%3.%4.%5.%6.%7.%8."/>
+      <w:lvlJc w:val="left"/>
+      <w:pPr>
+        <w:ind w:left="1800" w:hanging="1800"/>
+      </w:pPr>
+      <w:rPr>
+        <w:rFonts w:hint="default"/>
+      </w:rPr>
+    </w:lvl>
+    <w:lvl w:ilvl="8">
+      <w:start w:val="1"/>
+      <w:numFmt w:val="decimal"/>
+      <w:lvlText w:val="%1.%2.%3.%4.%5.%6.%7.%8.%9."/>
+      <w:lvlJc w:val="left"/>
+      <w:pPr>
+        <w:ind w:left="1800" w:hanging="1800"/>
+      </w:pPr>
+      <w:rPr>
+        <w:rFonts w:hint="default"/>
+      </w:rPr>
+    </w:lvl>
+  </w:abstractNum>
+  <w:num w:numId="1">
+    <w:abstractNumId w:val="3"/>
+  </w:num>
+  <w:num w:numId="2">
+    <w:abstractNumId w:val="6"/>
+  </w:num>
+  <w:num w:numId="3">
+    <w:abstractNumId w:val="1"/>
+  </w:num>
+  <w:num w:numId="4">
+    <w:abstractNumId w:val="5"/>
+  </w:num>
+  <w:num w:numId="5">
+    <w:abstractNumId w:val="4"/>
+  </w:num>
+  <w:num w:numId="6">
+    <w:abstractNumId w:val="0"/>
+  </w:num>
+  <w:num w:numId="7">
+    <w:abstractNumId w:val="2"/>
+  </w:num>
+</w:numbering>
 </file>
 
 <file path=word/styles.xml><?xml version="1.0" encoding="utf-8"?>
@@ -522,6 +2371,36 @@
     <w:semiHidden/>
     <w:unhideWhenUsed/>
   </w:style>
+  <w:style w:type="paragraph" w:styleId="a3">
+    <w:name w:val="List Paragraph"/>
+    <w:basedOn w:val="a"/>
+    <w:uiPriority w:val="34"/>
+    <w:qFormat/>
+    <w:rsid w:val="00B2384C"/>
+    <w:pPr>
+      <w:ind w:left="720"/>
+      <w:contextualSpacing/>
+    </w:pPr>
+  </w:style>
+  <w:style w:type="table" w:styleId="a4">
+    <w:name w:val="Table Grid"/>
+    <w:basedOn w:val="a1"/>
+    <w:uiPriority w:val="39"/>
+    <w:rsid w:val="009D7B61"/>
+    <w:pPr>
+      <w:spacing w:after="0" w:line="240" w:lineRule="auto"/>
+    </w:pPr>
+    <w:tblPr>
+      <w:tblBorders>
+        <w:top w:val="single" w:sz="4" w:space="0" w:color="auto"/>
+        <w:left w:val="single" w:sz="4" w:space="0" w:color="auto"/>
+        <w:bottom w:val="single" w:sz="4" w:space="0" w:color="auto"/>
+        <w:right w:val="single" w:sz="4" w:space="0" w:color="auto"/>
+        <w:insideH w:val="single" w:sz="4" w:space="0" w:color="auto"/>
+        <w:insideV w:val="single" w:sz="4" w:space="0" w:color="auto"/>
+      </w:tblBorders>
+    </w:tblPr>
+  </w:style>
 </w:styles>
 </file>
 

</xml_diff>

<commit_message>
Minor fix for ID3
</commit_message>
<xml_diff>
--- a/HW3_Dry.docx
+++ b/HW3_Dry.docx
@@ -1237,7 +1237,7 @@
           <v:shape id="_x0000_i1025" type="#_x0000_t75" style="width:131.9pt;height:39.9pt" o:ole="">
             <v:imagedata r:id="rId7" o:title=""/>
           </v:shape>
-          <o:OLEObject Type="Embed" ProgID="Equation.DSMT4" ShapeID="_x0000_i1025" DrawAspect="Content" ObjectID="_1673014180" r:id="rId8"/>
+          <o:OLEObject Type="Embed" ProgID="Equation.DSMT4" ShapeID="_x0000_i1025" DrawAspect="Content" ObjectID="_1673015281" r:id="rId8"/>
         </w:object>
       </w:r>
       <w:r>
@@ -1269,7 +1269,7 @@
           <v:shape id="_x0000_i1026" type="#_x0000_t75" style="width:275.15pt;height:43.85pt" o:ole="">
             <v:imagedata r:id="rId9" o:title=""/>
           </v:shape>
-          <o:OLEObject Type="Embed" ProgID="Equation.DSMT4" ShapeID="_x0000_i1026" DrawAspect="Content" ObjectID="_1673014181" r:id="rId10"/>
+          <o:OLEObject Type="Embed" ProgID="Equation.DSMT4" ShapeID="_x0000_i1026" DrawAspect="Content" ObjectID="_1673015282" r:id="rId10"/>
         </w:object>
       </w:r>
     </w:p>
@@ -1377,7 +1377,7 @@
           <v:shape id="_x0000_i1027" type="#_x0000_t75" style="width:37.05pt;height:16.05pt" o:ole="">
             <v:imagedata r:id="rId12" o:title=""/>
           </v:shape>
-          <o:OLEObject Type="Embed" ProgID="Equation.DSMT4" ShapeID="_x0000_i1027" DrawAspect="Content" ObjectID="_1673014182" r:id="rId13"/>
+          <o:OLEObject Type="Embed" ProgID="Equation.DSMT4" ShapeID="_x0000_i1027" DrawAspect="Content" ObjectID="_1673015283" r:id="rId13"/>
         </w:object>
       </w:r>
       <w:r>
@@ -1421,7 +1421,7 @@
           <v:shape id="_x0000_i1028" type="#_x0000_t75" style="width:33.15pt;height:18.2pt" o:ole="">
             <v:imagedata r:id="rId14" o:title=""/>
           </v:shape>
-          <o:OLEObject Type="Embed" ProgID="Equation.DSMT4" ShapeID="_x0000_i1028" DrawAspect="Content" ObjectID="_1673014183" r:id="rId15"/>
+          <o:OLEObject Type="Embed" ProgID="Equation.DSMT4" ShapeID="_x0000_i1028" DrawAspect="Content" ObjectID="_1673015284" r:id="rId15"/>
         </w:object>
       </w:r>
       <w:r>
@@ -1532,7 +1532,7 @@
           <v:shape id="_x0000_i1029" type="#_x0000_t75" style="width:167.15pt;height:38.15pt" o:ole="">
             <v:imagedata r:id="rId16" o:title=""/>
           </v:shape>
-          <o:OLEObject Type="Embed" ProgID="Equation.DSMT4" ShapeID="_x0000_i1029" DrawAspect="Content" ObjectID="_1673014184" r:id="rId17"/>
+          <o:OLEObject Type="Embed" ProgID="Equation.DSMT4" ShapeID="_x0000_i1029" DrawAspect="Content" ObjectID="_1673015285" r:id="rId17"/>
         </w:object>
       </w:r>
       <w:r>
@@ -1578,7 +1578,7 @@
           <v:shape id="_x0000_i1030" type="#_x0000_t75" style="width:127.95pt;height:22.1pt" o:ole="">
             <v:imagedata r:id="rId18" o:title=""/>
           </v:shape>
-          <o:OLEObject Type="Embed" ProgID="Equation.DSMT4" ShapeID="_x0000_i1030" DrawAspect="Content" ObjectID="_1673014185" r:id="rId19"/>
+          <o:OLEObject Type="Embed" ProgID="Equation.DSMT4" ShapeID="_x0000_i1030" DrawAspect="Content" ObjectID="_1673015286" r:id="rId19"/>
         </w:object>
       </w:r>
     </w:p>
@@ -1701,7 +1701,7 @@
           <v:shape id="_x0000_i1031" type="#_x0000_t75" style="width:44.9pt;height:18.2pt" o:ole="">
             <v:imagedata r:id="rId21" o:title=""/>
           </v:shape>
-          <o:OLEObject Type="Embed" ProgID="Equation.DSMT4" ShapeID="_x0000_i1031" DrawAspect="Content" ObjectID="_1673014186" r:id="rId22"/>
+          <o:OLEObject Type="Embed" ProgID="Equation.DSMT4" ShapeID="_x0000_i1031" DrawAspect="Content" ObjectID="_1673015287" r:id="rId22"/>
         </w:object>
       </w:r>
       <w:r>
@@ -1719,7 +1719,7 @@
           <v:shape id="_x0000_i1032" type="#_x0000_t75" style="width:28.85pt;height:13.9pt" o:ole="">
             <v:imagedata r:id="rId23" o:title=""/>
           </v:shape>
-          <o:OLEObject Type="Embed" ProgID="Equation.DSMT4" ShapeID="_x0000_i1032" DrawAspect="Content" ObjectID="_1673014187" r:id="rId24"/>
+          <o:OLEObject Type="Embed" ProgID="Equation.DSMT4" ShapeID="_x0000_i1032" DrawAspect="Content" ObjectID="_1673015288" r:id="rId24"/>
         </w:object>
       </w:r>
       <w:r>
@@ -1758,7 +1758,7 @@
           <v:shape id="_x0000_i1033" type="#_x0000_t75" style="width:28.85pt;height:13.9pt" o:ole="">
             <v:imagedata r:id="rId25" o:title=""/>
           </v:shape>
-          <o:OLEObject Type="Embed" ProgID="Equation.DSMT4" ShapeID="_x0000_i1033" DrawAspect="Content" ObjectID="_1673014188" r:id="rId26"/>
+          <o:OLEObject Type="Embed" ProgID="Equation.DSMT4" ShapeID="_x0000_i1033" DrawAspect="Content" ObjectID="_1673015289" r:id="rId26"/>
         </w:object>
       </w:r>
       <w:r>
@@ -1825,7 +1825,7 @@
           <v:shape id="_x0000_i1034" type="#_x0000_t75" style="width:26pt;height:18.2pt" o:ole="">
             <v:imagedata r:id="rId27" o:title=""/>
           </v:shape>
-          <o:OLEObject Type="Embed" ProgID="Equation.DSMT4" ShapeID="_x0000_i1034" DrawAspect="Content" ObjectID="_1673014189" r:id="rId28"/>
+          <o:OLEObject Type="Embed" ProgID="Equation.DSMT4" ShapeID="_x0000_i1034" DrawAspect="Content" ObjectID="_1673015290" r:id="rId28"/>
         </w:object>
       </w:r>
       <w:r>
@@ -1843,7 +1843,7 @@
           <v:shape id="_x0000_i1035" type="#_x0000_t75" style="width:26pt;height:18.2pt" o:ole="">
             <v:imagedata r:id="rId29" o:title=""/>
           </v:shape>
-          <o:OLEObject Type="Embed" ProgID="Equation.DSMT4" ShapeID="_x0000_i1035" DrawAspect="Content" ObjectID="_1673014190" r:id="rId30"/>
+          <o:OLEObject Type="Embed" ProgID="Equation.DSMT4" ShapeID="_x0000_i1035" DrawAspect="Content" ObjectID="_1673015291" r:id="rId30"/>
         </w:object>
       </w:r>
       <w:r>
@@ -1861,7 +1861,7 @@
           <v:shape id="_x0000_i1036" type="#_x0000_t75" style="width:33.15pt;height:18.2pt" o:ole="">
             <v:imagedata r:id="rId31" o:title=""/>
           </v:shape>
-          <o:OLEObject Type="Embed" ProgID="Equation.DSMT4" ShapeID="_x0000_i1036" DrawAspect="Content" ObjectID="_1673014191" r:id="rId32"/>
+          <o:OLEObject Type="Embed" ProgID="Equation.DSMT4" ShapeID="_x0000_i1036" DrawAspect="Content" ObjectID="_1673015292" r:id="rId32"/>
         </w:object>
       </w:r>
       <w:r>
@@ -1879,7 +1879,7 @@
           <v:shape id="_x0000_i1037" type="#_x0000_t75" style="width:26pt;height:18.2pt" o:ole="">
             <v:imagedata r:id="rId33" o:title=""/>
           </v:shape>
-          <o:OLEObject Type="Embed" ProgID="Equation.DSMT4" ShapeID="_x0000_i1037" DrawAspect="Content" ObjectID="_1673014192" r:id="rId34"/>
+          <o:OLEObject Type="Embed" ProgID="Equation.DSMT4" ShapeID="_x0000_i1037" DrawAspect="Content" ObjectID="_1673015293" r:id="rId34"/>
         </w:object>
       </w:r>
       <w:r>
@@ -1933,7 +1933,7 @@
           <v:shape id="_x0000_i1038" type="#_x0000_t75" style="width:12.85pt;height:16.05pt" o:ole="">
             <v:imagedata r:id="rId35" o:title=""/>
           </v:shape>
-          <o:OLEObject Type="Embed" ProgID="Equation.DSMT4" ShapeID="_x0000_i1038" DrawAspect="Content" ObjectID="_1673014193" r:id="rId36"/>
+          <o:OLEObject Type="Embed" ProgID="Equation.DSMT4" ShapeID="_x0000_i1038" DrawAspect="Content" ObjectID="_1673015294" r:id="rId36"/>
         </w:object>
       </w:r>
       <w:r>
@@ -1951,7 +1951,7 @@
           <v:shape id="_x0000_i1039" type="#_x0000_t75" style="width:12.85pt;height:16.05pt" o:ole="">
             <v:imagedata r:id="rId37" o:title=""/>
           </v:shape>
-          <o:OLEObject Type="Embed" ProgID="Equation.DSMT4" ShapeID="_x0000_i1039" DrawAspect="Content" ObjectID="_1673014194" r:id="rId38"/>
+          <o:OLEObject Type="Embed" ProgID="Equation.DSMT4" ShapeID="_x0000_i1039" DrawAspect="Content" ObjectID="_1673015295" r:id="rId38"/>
         </w:object>
       </w:r>
       <w:r>
@@ -2021,7 +2021,7 @@
           <v:shape id="_x0000_i1040" type="#_x0000_t75" style="width:125.1pt;height:39.9pt" o:ole="">
             <v:imagedata r:id="rId39" o:title=""/>
           </v:shape>
-          <o:OLEObject Type="Embed" ProgID="Equation.DSMT4" ShapeID="_x0000_i1040" DrawAspect="Content" ObjectID="_1673014195" r:id="rId40"/>
+          <o:OLEObject Type="Embed" ProgID="Equation.DSMT4" ShapeID="_x0000_i1040" DrawAspect="Content" ObjectID="_1673015296" r:id="rId40"/>
         </w:object>
       </w:r>
       <w:r>
@@ -2067,7 +2067,7 @@
           <v:shape id="_x0000_i1041" type="#_x0000_t75" style="width:127.95pt;height:22.1pt" o:ole="">
             <v:imagedata r:id="rId18" o:title=""/>
           </v:shape>
-          <o:OLEObject Type="Embed" ProgID="Equation.DSMT4" ShapeID="_x0000_i1041" DrawAspect="Content" ObjectID="_1673014196" r:id="rId41"/>
+          <o:OLEObject Type="Embed" ProgID="Equation.DSMT4" ShapeID="_x0000_i1041" DrawAspect="Content" ObjectID="_1673015297" r:id="rId41"/>
         </w:object>
       </w:r>
     </w:p>
@@ -2216,7 +2216,7 @@
           <v:shape id="_x0000_i1042" type="#_x0000_t75" style="width:29.95pt;height:16.05pt" o:ole="">
             <v:imagedata r:id="rId42" o:title=""/>
           </v:shape>
-          <o:OLEObject Type="Embed" ProgID="Equation.DSMT4" ShapeID="_x0000_i1042" DrawAspect="Content" ObjectID="_1673014197" r:id="rId43"/>
+          <o:OLEObject Type="Embed" ProgID="Equation.DSMT4" ShapeID="_x0000_i1042" DrawAspect="Content" ObjectID="_1673015298" r:id="rId43"/>
         </w:object>
       </w:r>
       <w:r>
@@ -2234,7 +2234,7 @@
           <v:shape id="_x0000_i1043" type="#_x0000_t75" style="width:29.95pt;height:16.05pt" o:ole="">
             <v:imagedata r:id="rId44" o:title=""/>
           </v:shape>
-          <o:OLEObject Type="Embed" ProgID="Equation.DSMT4" ShapeID="_x0000_i1043" DrawAspect="Content" ObjectID="_1673014198" r:id="rId45"/>
+          <o:OLEObject Type="Embed" ProgID="Equation.DSMT4" ShapeID="_x0000_i1043" DrawAspect="Content" ObjectID="_1673015299" r:id="rId45"/>
         </w:object>
       </w:r>
       <w:r>
@@ -2252,7 +2252,7 @@
           <v:shape id="_x0000_i1044" type="#_x0000_t75" style="width:59.15pt;height:22.1pt" o:ole="">
             <v:imagedata r:id="rId46" o:title=""/>
           </v:shape>
-          <o:OLEObject Type="Embed" ProgID="Equation.DSMT4" ShapeID="_x0000_i1044" DrawAspect="Content" ObjectID="_1673014199" r:id="rId47"/>
+          <o:OLEObject Type="Embed" ProgID="Equation.DSMT4" ShapeID="_x0000_i1044" DrawAspect="Content" ObjectID="_1673015300" r:id="rId47"/>
         </w:object>
       </w:r>
       <w:r>
@@ -2270,7 +2270,7 @@
           <v:shape id="_x0000_i1045" type="#_x0000_t75" style="width:12.85pt;height:16.05pt" o:ole="">
             <v:imagedata r:id="rId48" o:title=""/>
           </v:shape>
-          <o:OLEObject Type="Embed" ProgID="Equation.DSMT4" ShapeID="_x0000_i1045" DrawAspect="Content" ObjectID="_1673014200" r:id="rId49"/>
+          <o:OLEObject Type="Embed" ProgID="Equation.DSMT4" ShapeID="_x0000_i1045" DrawAspect="Content" ObjectID="_1673015301" r:id="rId49"/>
         </w:object>
       </w:r>
       <w:r>
@@ -2288,7 +2288,7 @@
           <v:shape id="_x0000_i1046" type="#_x0000_t75" style="width:33.15pt;height:16.05pt" o:ole="">
             <v:imagedata r:id="rId50" o:title=""/>
           </v:shape>
-          <o:OLEObject Type="Embed" ProgID="Equation.DSMT4" ShapeID="_x0000_i1046" DrawAspect="Content" ObjectID="_1673014201" r:id="rId51"/>
+          <o:OLEObject Type="Embed" ProgID="Equation.DSMT4" ShapeID="_x0000_i1046" DrawAspect="Content" ObjectID="_1673015302" r:id="rId51"/>
         </w:object>
       </w:r>
       <w:r>
@@ -2342,7 +2342,7 @@
           <v:shape id="_x0000_i1047" type="#_x0000_t75" style="width:12.85pt;height:16.05pt" o:ole="">
             <v:imagedata r:id="rId35" o:title=""/>
           </v:shape>
-          <o:OLEObject Type="Embed" ProgID="Equation.DSMT4" ShapeID="_x0000_i1047" DrawAspect="Content" ObjectID="_1673014202" r:id="rId52"/>
+          <o:OLEObject Type="Embed" ProgID="Equation.DSMT4" ShapeID="_x0000_i1047" DrawAspect="Content" ObjectID="_1673015303" r:id="rId52"/>
         </w:object>
       </w:r>
       <w:r>
@@ -2360,7 +2360,7 @@
           <v:shape id="_x0000_i1048" type="#_x0000_t75" style="width:12.85pt;height:16.05pt" o:ole="">
             <v:imagedata r:id="rId37" o:title=""/>
           </v:shape>
-          <o:OLEObject Type="Embed" ProgID="Equation.DSMT4" ShapeID="_x0000_i1048" DrawAspect="Content" ObjectID="_1673014203" r:id="rId53"/>
+          <o:OLEObject Type="Embed" ProgID="Equation.DSMT4" ShapeID="_x0000_i1048" DrawAspect="Content" ObjectID="_1673015304" r:id="rId53"/>
         </w:object>
       </w:r>
       <w:r>
@@ -2431,7 +2431,7 @@
           <v:shape id="_x0000_i1049" type="#_x0000_t75" style="width:113pt;height:18.2pt" o:ole="">
             <v:imagedata r:id="rId54" o:title=""/>
           </v:shape>
-          <o:OLEObject Type="Embed" ProgID="Equation.DSMT4" ShapeID="_x0000_i1049" DrawAspect="Content" ObjectID="_1673014204" r:id="rId55"/>
+          <o:OLEObject Type="Embed" ProgID="Equation.DSMT4" ShapeID="_x0000_i1049" DrawAspect="Content" ObjectID="_1673015305" r:id="rId55"/>
         </w:object>
       </w:r>
       <w:r>
@@ -2449,7 +2449,7 @@
           <v:shape id="_x0000_i1050" type="#_x0000_t75" style="width:47.05pt;height:12.1pt" o:ole="">
             <v:imagedata r:id="rId56" o:title=""/>
           </v:shape>
-          <o:OLEObject Type="Embed" ProgID="Equation.DSMT4" ShapeID="_x0000_i1050" DrawAspect="Content" ObjectID="_1673014205" r:id="rId57"/>
+          <o:OLEObject Type="Embed" ProgID="Equation.DSMT4" ShapeID="_x0000_i1050" DrawAspect="Content" ObjectID="_1673015306" r:id="rId57"/>
         </w:object>
       </w:r>
       <w:r>
@@ -2473,7 +2473,7 @@
           <v:shape id="_x0000_i1051" type="#_x0000_t75" style="width:53.1pt;height:12.1pt" o:ole="">
             <v:imagedata r:id="rId58" o:title=""/>
           </v:shape>
-          <o:OLEObject Type="Embed" ProgID="Equation.DSMT4" ShapeID="_x0000_i1051" DrawAspect="Content" ObjectID="_1673014206" r:id="rId59"/>
+          <o:OLEObject Type="Embed" ProgID="Equation.DSMT4" ShapeID="_x0000_i1051" DrawAspect="Content" ObjectID="_1673015307" r:id="rId59"/>
         </w:object>
       </w:r>
       <w:r>
@@ -3143,7 +3143,7 @@
           <v:shape id="_x0000_i1054" type="#_x0000_t75" style="width:27.1pt;height:13.9pt" o:ole="">
             <v:imagedata r:id="rId60" o:title=""/>
           </v:shape>
-          <o:OLEObject Type="Embed" ProgID="Equation.DSMT4" ShapeID="_x0000_i1054" DrawAspect="Content" ObjectID="_1673014207" r:id="rId61"/>
+          <o:OLEObject Type="Embed" ProgID="Equation.DSMT4" ShapeID="_x0000_i1054" DrawAspect="Content" ObjectID="_1673015308" r:id="rId61"/>
         </w:object>
       </w:r>
       <w:r>
@@ -3161,7 +3161,7 @@
           <v:shape id="_x0000_i1057" type="#_x0000_t75" style="width:27.1pt;height:13.9pt" o:ole="">
             <v:imagedata r:id="rId62" o:title=""/>
           </v:shape>
-          <o:OLEObject Type="Embed" ProgID="Equation.DSMT4" ShapeID="_x0000_i1057" DrawAspect="Content" ObjectID="_1673014208" r:id="rId63"/>
+          <o:OLEObject Type="Embed" ProgID="Equation.DSMT4" ShapeID="_x0000_i1057" DrawAspect="Content" ObjectID="_1673015309" r:id="rId63"/>
         </w:object>
       </w:r>
       <w:r>
@@ -3211,7 +3211,7 @@
           <v:shape id="_x0000_i1065" type="#_x0000_t75" style="width:38.85pt;height:19.95pt" o:ole="">
             <v:imagedata r:id="rId64" o:title=""/>
           </v:shape>
-          <o:OLEObject Type="Embed" ProgID="Equation.DSMT4" ShapeID="_x0000_i1065" DrawAspect="Content" ObjectID="_1673014209" r:id="rId65"/>
+          <o:OLEObject Type="Embed" ProgID="Equation.DSMT4" ShapeID="_x0000_i1065" DrawAspect="Content" ObjectID="_1673015310" r:id="rId65"/>
         </w:object>
       </w:r>
       <w:r>
@@ -3245,7 +3245,7 @@
           <v:shape id="_x0000_i1063" type="#_x0000_t75" style="width:8.9pt;height:12.85pt" o:ole="">
             <v:imagedata r:id="rId66" o:title=""/>
           </v:shape>
-          <o:OLEObject Type="Embed" ProgID="Equation.DSMT4" ShapeID="_x0000_i1063" DrawAspect="Content" ObjectID="_1673014210" r:id="rId67"/>
+          <o:OLEObject Type="Embed" ProgID="Equation.DSMT4" ShapeID="_x0000_i1063" DrawAspect="Content" ObjectID="_1673015311" r:id="rId67"/>
         </w:object>
       </w:r>
       <w:r>
@@ -3294,7 +3294,7 @@
           <v:shape id="_x0000_i1068" type="#_x0000_t75" style="width:29.95pt;height:14.95pt" o:ole="">
             <v:imagedata r:id="rId68" o:title=""/>
           </v:shape>
-          <o:OLEObject Type="Embed" ProgID="Equation.DSMT4" ShapeID="_x0000_i1068" DrawAspect="Content" ObjectID="_1673014211" r:id="rId69"/>
+          <o:OLEObject Type="Embed" ProgID="Equation.DSMT4" ShapeID="_x0000_i1068" DrawAspect="Content" ObjectID="_1673015312" r:id="rId69"/>
         </w:object>
       </w:r>
       <w:r>
@@ -3356,7 +3356,7 @@
           <v:shape id="_x0000_i1071" type="#_x0000_t75" style="width:24.95pt;height:12.85pt" o:ole="">
             <v:imagedata r:id="rId70" o:title=""/>
           </v:shape>
-          <o:OLEObject Type="Embed" ProgID="Equation.DSMT4" ShapeID="_x0000_i1071" DrawAspect="Content" ObjectID="_1673014212" r:id="rId71"/>
+          <o:OLEObject Type="Embed" ProgID="Equation.DSMT4" ShapeID="_x0000_i1071" DrawAspect="Content" ObjectID="_1673015313" r:id="rId71"/>
         </w:object>
       </w:r>
       <w:r>
@@ -3374,7 +3374,7 @@
           <v:shape id="_x0000_i1074" type="#_x0000_t75" style="width:24.95pt;height:12.85pt" o:ole="">
             <v:imagedata r:id="rId72" o:title=""/>
           </v:shape>
-          <o:OLEObject Type="Embed" ProgID="Equation.DSMT4" ShapeID="_x0000_i1074" DrawAspect="Content" ObjectID="_1673014213" r:id="rId73"/>
+          <o:OLEObject Type="Embed" ProgID="Equation.DSMT4" ShapeID="_x0000_i1074" DrawAspect="Content" ObjectID="_1673015314" r:id="rId73"/>
         </w:object>
       </w:r>
       <w:r>
@@ -3392,7 +3392,7 @@
           <v:shape id="_x0000_i1077" type="#_x0000_t75" style="width:14.95pt;height:12.1pt" o:ole="">
             <v:imagedata r:id="rId74" o:title=""/>
           </v:shape>
-          <o:OLEObject Type="Embed" ProgID="Equation.DSMT4" ShapeID="_x0000_i1077" DrawAspect="Content" ObjectID="_1673014214" r:id="rId75"/>
+          <o:OLEObject Type="Embed" ProgID="Equation.DSMT4" ShapeID="_x0000_i1077" DrawAspect="Content" ObjectID="_1673015315" r:id="rId75"/>
         </w:object>
       </w:r>
       <w:r>
@@ -3497,6 +3497,13 @@
           <w:rtl/>
         </w:rPr>
         <w:t xml:space="preserve"> עבור אף ערכי פרמטרים</w:t>
+      </w:r>
+      <w:r>
+        <w:rPr>
+          <w:rFonts w:cs="Arial" w:hint="cs"/>
+          <w:rtl/>
+        </w:rPr>
+        <w:t xml:space="preserve"> וללא אקראיות כלל</w:t>
       </w:r>
       <w:r>
         <w:rPr>

</xml_diff>